<commit_message>
wafeeq signed project1 CatCare proposal - doc updated
</commit_message>
<xml_diff>
--- a/Group_Project_Proposal.docx
+++ b/Group_Project_Proposal.docx
@@ -105,15 +105,7 @@
           <w:sz w:val="28"/>
           <w:szCs w:val="28"/>
         </w:rPr>
-        <w:t>Shubhang</w:t>
-      </w:r>
-      <w:r>
-        <w:rPr>
-          <w:rFonts w:ascii="Aptos Narrow" w:hAnsi="Aptos Narrow" w:cs="Biome"/>
-          <w:sz w:val="28"/>
-          <w:szCs w:val="28"/>
-        </w:rPr>
-        <w:t xml:space="preserve"> </w:t>
+        <w:t xml:space="preserve">Shubhang </w:t>
       </w:r>
       <w:proofErr w:type="spellStart"/>
       <w:r>
@@ -466,13 +458,23 @@
           <w:szCs w:val="28"/>
         </w:rPr>
       </w:pPr>
-      <w:r>
-        <w:rPr>
-          <w:rFonts w:ascii="Aptos Narrow" w:hAnsi="Aptos Narrow" w:cs="Biome"/>
-          <w:sz w:val="28"/>
-          <w:szCs w:val="28"/>
-        </w:rPr>
-        <w:t>Showcases local pets available for adoption with filters for breed, age, and location, and suggests the best fit for the user’s current lifestyle and environment.</w:t>
+      <w:proofErr w:type="gramStart"/>
+      <w:r>
+        <w:rPr>
+          <w:rFonts w:ascii="Aptos Narrow" w:hAnsi="Aptos Narrow" w:cs="Biome"/>
+          <w:sz w:val="28"/>
+          <w:szCs w:val="28"/>
+        </w:rPr>
+        <w:t>Showcases</w:t>
+      </w:r>
+      <w:proofErr w:type="gramEnd"/>
+      <w:r>
+        <w:rPr>
+          <w:rFonts w:ascii="Aptos Narrow" w:hAnsi="Aptos Narrow" w:cs="Biome"/>
+          <w:sz w:val="28"/>
+          <w:szCs w:val="28"/>
+        </w:rPr>
+        <w:t xml:space="preserve"> local pets available for adoption with filters for breed, age, and location, and suggests the best fit for the user’s current lifestyle and environment.</w:t>
       </w:r>
       <w:r>
         <w:rPr>
@@ -540,25 +542,7 @@
           <w:sz w:val="28"/>
           <w:szCs w:val="28"/>
         </w:rPr>
-        <w:t xml:space="preserve"> One unique screen. Maybe </w:t>
-      </w:r>
-      <w:proofErr w:type="gramStart"/>
-      <w:r>
-        <w:rPr>
-          <w:rFonts w:ascii="Aptos Narrow" w:hAnsi="Aptos Narrow" w:cs="Biome"/>
-          <w:sz w:val="28"/>
-          <w:szCs w:val="28"/>
-        </w:rPr>
-        <w:t>link</w:t>
-      </w:r>
-      <w:proofErr w:type="gramEnd"/>
-      <w:r>
-        <w:rPr>
-          <w:rFonts w:ascii="Aptos Narrow" w:hAnsi="Aptos Narrow" w:cs="Biome"/>
-          <w:sz w:val="28"/>
-          <w:szCs w:val="28"/>
-        </w:rPr>
-        <w:t xml:space="preserve"> to proof of being a myth if needed would be a unique page. </w:t>
+        <w:t xml:space="preserve"> One unique screen. Maybe link to proof of being a myth if needed would be a unique page. </w:t>
       </w:r>
     </w:p>
     <w:p>
@@ -659,7 +643,25 @@
           <w:sz w:val="28"/>
           <w:szCs w:val="28"/>
         </w:rPr>
-        <w:t>from here. The search feature allows users to quickly find specific information that isn’t directly linked.</w:t>
+        <w:t xml:space="preserve">from here. The search feature allows users to quickly find specific information that </w:t>
+      </w:r>
+      <w:proofErr w:type="gramStart"/>
+      <w:r>
+        <w:rPr>
+          <w:rFonts w:ascii="Aptos Narrow" w:hAnsi="Aptos Narrow" w:cs="Biome"/>
+          <w:sz w:val="28"/>
+          <w:szCs w:val="28"/>
+        </w:rPr>
+        <w:t>isn’t</w:t>
+      </w:r>
+      <w:proofErr w:type="gramEnd"/>
+      <w:r>
+        <w:rPr>
+          <w:rFonts w:ascii="Aptos Narrow" w:hAnsi="Aptos Narrow" w:cs="Biome"/>
+          <w:sz w:val="28"/>
+          <w:szCs w:val="28"/>
+        </w:rPr>
+        <w:t xml:space="preserve"> directly linked.</w:t>
       </w:r>
     </w:p>
     <w:p>
@@ -976,6 +978,7 @@
           <w:szCs w:val="28"/>
         </w:rPr>
       </w:pPr>
+      <w:proofErr w:type="gramStart"/>
       <w:r>
         <w:rPr>
           <w:rFonts w:ascii="Aptos Narrow" w:hAnsi="Aptos Narrow" w:cs="Biome"/>
@@ -984,7 +987,18 @@
           <w:sz w:val="28"/>
           <w:szCs w:val="28"/>
         </w:rPr>
-        <w:t>Test Cases</w:t>
+        <w:t>Test</w:t>
+      </w:r>
+      <w:proofErr w:type="gramEnd"/>
+      <w:r>
+        <w:rPr>
+          <w:rFonts w:ascii="Aptos Narrow" w:hAnsi="Aptos Narrow" w:cs="Biome"/>
+          <w:b/>
+          <w:bCs/>
+          <w:sz w:val="28"/>
+          <w:szCs w:val="28"/>
+        </w:rPr>
+        <w:t xml:space="preserve"> Cases</w:t>
       </w:r>
       <w:r>
         <w:rPr>
@@ -1021,7 +1035,25 @@
           <w:sz w:val="28"/>
           <w:szCs w:val="28"/>
         </w:rPr>
-        <w:t xml:space="preserve"> and see what’s useful to users and what’s not.</w:t>
+        <w:t xml:space="preserve"> and see </w:t>
+      </w:r>
+      <w:proofErr w:type="gramStart"/>
+      <w:r>
+        <w:rPr>
+          <w:rFonts w:ascii="Aptos Narrow" w:hAnsi="Aptos Narrow" w:cs="Biome"/>
+          <w:sz w:val="28"/>
+          <w:szCs w:val="28"/>
+        </w:rPr>
+        <w:t>what’s</w:t>
+      </w:r>
+      <w:proofErr w:type="gramEnd"/>
+      <w:r>
+        <w:rPr>
+          <w:rFonts w:ascii="Aptos Narrow" w:hAnsi="Aptos Narrow" w:cs="Biome"/>
+          <w:sz w:val="28"/>
+          <w:szCs w:val="28"/>
+        </w:rPr>
+        <w:t xml:space="preserve"> useful to users and what’s not.</w:t>
       </w:r>
     </w:p>
     <w:p>
@@ -1197,7 +1229,25 @@
           <w:sz w:val="28"/>
           <w:szCs w:val="28"/>
         </w:rPr>
-        <w:t>Conducting periodic reviews and updates to keep the app current with new information and technologies.</w:t>
+        <w:t xml:space="preserve">Conducting periodic reviews and updates to keep the app current with </w:t>
+      </w:r>
+      <w:proofErr w:type="gramStart"/>
+      <w:r>
+        <w:rPr>
+          <w:rFonts w:ascii="Aptos Narrow" w:hAnsi="Aptos Narrow" w:cs="Biome"/>
+          <w:sz w:val="28"/>
+          <w:szCs w:val="28"/>
+        </w:rPr>
+        <w:t>new information</w:t>
+      </w:r>
+      <w:proofErr w:type="gramEnd"/>
+      <w:r>
+        <w:rPr>
+          <w:rFonts w:ascii="Aptos Narrow" w:hAnsi="Aptos Narrow" w:cs="Biome"/>
+          <w:sz w:val="28"/>
+          <w:szCs w:val="28"/>
+        </w:rPr>
+        <w:t xml:space="preserve"> and technologies.</w:t>
       </w:r>
     </w:p>
     <w:p>
@@ -1218,7 +1268,25 @@
           <w:sz w:val="28"/>
           <w:szCs w:val="28"/>
         </w:rPr>
-        <w:t xml:space="preserve">If a bug or error occurs, ask permission to send the data or what could’ve gone wrong. Like a splat report. </w:t>
+        <w:t xml:space="preserve">If a bug or error occurs, ask permission to send the data or what </w:t>
+      </w:r>
+      <w:proofErr w:type="gramStart"/>
+      <w:r>
+        <w:rPr>
+          <w:rFonts w:ascii="Aptos Narrow" w:hAnsi="Aptos Narrow" w:cs="Biome"/>
+          <w:sz w:val="28"/>
+          <w:szCs w:val="28"/>
+        </w:rPr>
+        <w:t>could’ve</w:t>
+      </w:r>
+      <w:proofErr w:type="gramEnd"/>
+      <w:r>
+        <w:rPr>
+          <w:rFonts w:ascii="Aptos Narrow" w:hAnsi="Aptos Narrow" w:cs="Biome"/>
+          <w:sz w:val="28"/>
+          <w:szCs w:val="28"/>
+        </w:rPr>
+        <w:t xml:space="preserve"> gone wrong. Like a splat report. </w:t>
       </w:r>
     </w:p>
     <w:p>
@@ -1320,6 +1388,7 @@
       <w:r>
         <w:rPr>
           <w:rFonts w:ascii="Aptos Narrow" w:hAnsi="Aptos Narrow" w:cs="Biome"/>
+          <w:noProof/>
           <w:sz w:val="28"/>
           <w:szCs w:val="28"/>
         </w:rPr>
@@ -1376,11 +1445,12 @@
       <w:r>
         <w:rPr>
           <w:rFonts w:ascii="Times New Roman" w:eastAsia="Times New Roman" w:hAnsi="Times New Roman" w:cs="Times New Roman"/>
+          <w:noProof/>
           <w:kern w:val="0"/>
           <w14:ligatures w14:val="none"/>
         </w:rPr>
         <w:drawing>
-          <wp:anchor distT="0" distB="0" distL="114300" distR="114300" simplePos="0" relativeHeight="251661312" behindDoc="1" locked="0" layoutInCell="1" allowOverlap="1" wp14:anchorId="565F362A" wp14:editId="03B0DFD1">
+          <wp:anchor distT="0" distB="0" distL="114300" distR="114300" simplePos="0" relativeHeight="251661312" behindDoc="1" locked="0" layoutInCell="1" allowOverlap="1" wp14:anchorId="565F362A" wp14:editId="5093ADA4">
             <wp:simplePos x="0" y="0"/>
             <wp:positionH relativeFrom="column">
               <wp:posOffset>-333375</wp:posOffset>
@@ -1417,7 +1487,7 @@
                   <pic:spPr>
                     <a:xfrm>
                       <a:off x="0" y="0"/>
-                      <a:ext cx="4220164" cy="666843"/>
+                      <a:ext cx="4219575" cy="666750"/>
                     </a:xfrm>
                     <a:prstGeom prst="rect">
                       <a:avLst/>
@@ -1438,34 +1508,243 @@
           <w:kern w:val="0"/>
           <w14:ligatures w14:val="none"/>
         </w:rPr>
-        <w:t>I understand that I will be graded individually on group assignments and may not receive the same grade as all members</w:t>
-      </w:r>
+        <w:t xml:space="preserve">I understand that I will </w:t>
+      </w:r>
+      <w:proofErr w:type="gramStart"/>
       <w:r>
         <w:rPr>
           <w:rFonts w:ascii="Times New Roman" w:eastAsia="Times New Roman" w:hAnsi="Times New Roman" w:cs="Times New Roman"/>
           <w:kern w:val="0"/>
           <w14:ligatures w14:val="none"/>
         </w:rPr>
-        <w:t>.</w:t>
-      </w:r>
-      <w:r>
-        <w:rPr>
-          <w:rFonts w:ascii="Aptos Narrow" w:hAnsi="Aptos Narrow" w:cs="Biome"/>
-          <w:sz w:val="28"/>
-          <w:szCs w:val="28"/>
-        </w:rPr>
-        <w:t xml:space="preserve"> </w:t>
-      </w:r>
-    </w:p>
-    <w:p>
-      <w:pPr>
-        <w:spacing w:before="100" w:beforeAutospacing="1" w:after="100" w:afterAutospacing="1" w:line="240" w:lineRule="auto"/>
+        <w:t>be graded</w:t>
+      </w:r>
+      <w:proofErr w:type="gramEnd"/>
+      <w:r>
         <w:rPr>
           <w:rFonts w:ascii="Times New Roman" w:eastAsia="Times New Roman" w:hAnsi="Times New Roman" w:cs="Times New Roman"/>
           <w:kern w:val="0"/>
           <w14:ligatures w14:val="none"/>
         </w:rPr>
-      </w:pPr>
+        <w:t xml:space="preserve"> individually on group assignments and may not receive the same grade as all members</w:t>
+      </w:r>
+      <w:r>
+        <w:rPr>
+          <w:rFonts w:ascii="Times New Roman" w:eastAsia="Times New Roman" w:hAnsi="Times New Roman" w:cs="Times New Roman"/>
+          <w:kern w:val="0"/>
+          <w14:ligatures w14:val="none"/>
+        </w:rPr>
+        <w:t>.</w:t>
+      </w:r>
+      <w:r>
+        <w:rPr>
+          <w:rFonts w:ascii="Aptos Narrow" w:hAnsi="Aptos Narrow" w:cs="Biome"/>
+          <w:sz w:val="28"/>
+          <w:szCs w:val="28"/>
+        </w:rPr>
+        <w:t xml:space="preserve"> </w:t>
+      </w:r>
+    </w:p>
+    <w:p>
+      <w:pPr>
+        <w:spacing w:before="100" w:beforeAutospacing="1" w:after="100" w:afterAutospacing="1" w:line="240" w:lineRule="auto"/>
+        <w:rPr>
+          <w:rFonts w:ascii="Times New Roman" w:eastAsia="Times New Roman" w:hAnsi="Times New Roman" w:cs="Times New Roman"/>
+          <w:kern w:val="0"/>
+          <w14:ligatures w14:val="none"/>
+        </w:rPr>
+      </w:pPr>
+      <w:r>
+        <w:rPr>
+          <w:rFonts w:ascii="Times New Roman" w:eastAsia="Times New Roman" w:hAnsi="Times New Roman" w:cs="Times New Roman"/>
+          <w:noProof/>
+          <w:kern w:val="0"/>
+          <w14:ligatures w14:val="none"/>
+        </w:rPr>
+        <w:drawing>
+          <wp:anchor distT="0" distB="0" distL="114300" distR="114300" simplePos="0" relativeHeight="251668480" behindDoc="1" locked="0" layoutInCell="1" allowOverlap="1" wp14:anchorId="23A5D899" wp14:editId="69BFC719">
+            <wp:simplePos x="0" y="0"/>
+            <wp:positionH relativeFrom="column">
+              <wp:posOffset>-304800</wp:posOffset>
+            </wp:positionH>
+            <wp:positionV relativeFrom="paragraph">
+              <wp:posOffset>1751965</wp:posOffset>
+            </wp:positionV>
+            <wp:extent cx="4219575" cy="666750"/>
+            <wp:effectExtent l="0" t="0" r="0" b="0"/>
+            <wp:wrapNone/>
+            <wp:docPr id="1600504345" name="Picture 1" descr="A black line with white background&#10;&#10;Description automatically generated"/>
+            <wp:cNvGraphicFramePr>
+              <a:graphicFrameLocks xmlns:a="http://schemas.openxmlformats.org/drawingml/2006/main" noChangeAspect="1"/>
+            </wp:cNvGraphicFramePr>
+            <a:graphic xmlns:a="http://schemas.openxmlformats.org/drawingml/2006/main">
+              <a:graphicData uri="http://schemas.openxmlformats.org/drawingml/2006/picture">
+                <pic:pic xmlns:pic="http://schemas.openxmlformats.org/drawingml/2006/picture">
+                  <pic:nvPicPr>
+                    <pic:cNvPr id="1260976792" name="Picture 1" descr="A black line with white background&#10;&#10;Description automatically generated"/>
+                    <pic:cNvPicPr/>
+                  </pic:nvPicPr>
+                  <pic:blipFill>
+                    <a:blip r:embed="rId7">
+                      <a:extLst>
+                        <a:ext uri="{28A0092B-C50C-407E-A947-70E740481C1C}">
+                          <a14:useLocalDpi xmlns:a14="http://schemas.microsoft.com/office/drawing/2010/main" val="0"/>
+                        </a:ext>
+                      </a:extLst>
+                    </a:blip>
+                    <a:stretch>
+                      <a:fillRect/>
+                    </a:stretch>
+                  </pic:blipFill>
+                  <pic:spPr>
+                    <a:xfrm>
+                      <a:off x="0" y="0"/>
+                      <a:ext cx="4219575" cy="666750"/>
+                    </a:xfrm>
+                    <a:prstGeom prst="rect">
+                      <a:avLst/>
+                    </a:prstGeom>
+                  </pic:spPr>
+                </pic:pic>
+              </a:graphicData>
+            </a:graphic>
+            <wp14:sizeRelH relativeFrom="margin">
+              <wp14:pctWidth>0</wp14:pctWidth>
+            </wp14:sizeRelH>
+          </wp:anchor>
+        </w:drawing>
+      </w:r>
+      <w:r>
+        <w:rPr>
+          <w:rFonts w:ascii="Times New Roman" w:eastAsia="Times New Roman" w:hAnsi="Times New Roman" w:cs="Times New Roman"/>
+          <w:noProof/>
+          <w:kern w:val="0"/>
+        </w:rPr>
+        <mc:AlternateContent>
+          <mc:Choice Requires="wpi">
+            <w:drawing>
+              <wp:anchor distT="0" distB="0" distL="114300" distR="114300" simplePos="0" relativeHeight="251666432" behindDoc="0" locked="0" layoutInCell="1" allowOverlap="1" wp14:anchorId="3010B862" wp14:editId="38054A4F">
+                <wp:simplePos x="0" y="0"/>
+                <wp:positionH relativeFrom="column">
+                  <wp:posOffset>190500</wp:posOffset>
+                </wp:positionH>
+                <wp:positionV relativeFrom="paragraph">
+                  <wp:posOffset>805815</wp:posOffset>
+                </wp:positionV>
+                <wp:extent cx="2210040" cy="633240"/>
+                <wp:effectExtent l="38100" t="38100" r="19050" b="14605"/>
+                <wp:wrapNone/>
+                <wp:docPr id="1481360591" name="Ink 12"/>
+                <wp:cNvGraphicFramePr>
+                  <a:graphicFrameLocks xmlns:a="http://schemas.openxmlformats.org/drawingml/2006/main"/>
+                </wp:cNvGraphicFramePr>
+                <a:graphic xmlns:a="http://schemas.openxmlformats.org/drawingml/2006/main">
+                  <a:graphicData uri="http://schemas.microsoft.com/office/word/2010/wordprocessingInk">
+                    <w14:contentPart bwMode="auto" r:id="rId8">
+                      <w14:nvContentPartPr>
+                        <w14:cNvContentPartPr>
+                          <a14:cpLocks xmlns:a14="http://schemas.microsoft.com/office/drawing/2010/main" noRot="1"/>
+                        </w14:cNvContentPartPr>
+                      </w14:nvContentPartPr>
+                      <w14:xfrm>
+                        <a:off x="0" y="0"/>
+                        <a:ext cx="2210040" cy="633240"/>
+                      </w14:xfrm>
+                    </w14:contentPart>
+                  </a:graphicData>
+                </a:graphic>
+              </wp:anchor>
+            </w:drawing>
+          </mc:Choice>
+          <mc:Fallback>
+            <w:pict>
+              <v:shapetype w14:anchorId="64811B41" id="_x0000_t75" coordsize="21600,21600" o:spt="75" o:preferrelative="t" path="m@4@5l@4@11@9@11@9@5xe" filled="f" stroked="f">
+                <v:stroke joinstyle="miter"/>
+                <v:formulas>
+                  <v:f eqn="if lineDrawn pixelLineWidth 0"/>
+                  <v:f eqn="sum @0 1 0"/>
+                  <v:f eqn="sum 0 0 @1"/>
+                  <v:f eqn="prod @2 1 2"/>
+                  <v:f eqn="prod @3 21600 pixelWidth"/>
+                  <v:f eqn="prod @3 21600 pixelHeight"/>
+                  <v:f eqn="sum @0 0 1"/>
+                  <v:f eqn="prod @6 1 2"/>
+                  <v:f eqn="prod @7 21600 pixelWidth"/>
+                  <v:f eqn="sum @8 21600 0"/>
+                  <v:f eqn="prod @7 21600 pixelHeight"/>
+                  <v:f eqn="sum @10 21600 0"/>
+                </v:formulas>
+                <v:path o:extrusionok="f" gradientshapeok="t" o:connecttype="rect"/>
+                <o:lock v:ext="edit" aspectratio="t"/>
+              </v:shapetype>
+              <v:shape id="Ink 12" o:spid="_x0000_s1026" type="#_x0000_t75" style="position:absolute;margin-left:14.65pt;margin-top:63.1pt;width:174.75pt;height:50.55pt;z-index:251666432;visibility:visible;mso-wrap-style:square;mso-wrap-distance-left:9pt;mso-wrap-distance-top:0;mso-wrap-distance-right:9pt;mso-wrap-distance-bottom:0;mso-position-horizontal:absolute;mso-position-horizontal-relative:text;mso-position-vertical:absolute;mso-position-vertical-relative:text" o:gfxdata="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">
+                <v:imagedata r:id="rId9" o:title=""/>
+                <o:lock v:ext="edit" rotation="t" aspectratio="f"/>
+              </v:shape>
+            </w:pict>
+          </mc:Fallback>
+        </mc:AlternateContent>
+      </w:r>
+      <w:r>
+        <w:rPr>
+          <w:rFonts w:ascii="Times New Roman" w:eastAsia="Times New Roman" w:hAnsi="Times New Roman" w:cs="Times New Roman"/>
+          <w:noProof/>
+          <w:kern w:val="0"/>
+          <w14:ligatures w14:val="none"/>
+        </w:rPr>
+        <w:drawing>
+          <wp:anchor distT="0" distB="0" distL="114300" distR="114300" simplePos="0" relativeHeight="251663360" behindDoc="1" locked="0" layoutInCell="1" allowOverlap="1" wp14:anchorId="0393FBBF" wp14:editId="54D99F47">
+            <wp:simplePos x="0" y="0"/>
+            <wp:positionH relativeFrom="column">
+              <wp:posOffset>-323850</wp:posOffset>
+            </wp:positionH>
+            <wp:positionV relativeFrom="paragraph">
+              <wp:posOffset>808990</wp:posOffset>
+            </wp:positionV>
+            <wp:extent cx="4219575" cy="666750"/>
+            <wp:effectExtent l="0" t="0" r="0" b="0"/>
+            <wp:wrapNone/>
+            <wp:docPr id="626750120" name="Picture 1" descr="A black line with white background&#10;&#10;Description automatically generated"/>
+            <wp:cNvGraphicFramePr>
+              <a:graphicFrameLocks xmlns:a="http://schemas.openxmlformats.org/drawingml/2006/main" noChangeAspect="1"/>
+            </wp:cNvGraphicFramePr>
+            <a:graphic xmlns:a="http://schemas.openxmlformats.org/drawingml/2006/main">
+              <a:graphicData uri="http://schemas.openxmlformats.org/drawingml/2006/picture">
+                <pic:pic xmlns:pic="http://schemas.openxmlformats.org/drawingml/2006/picture">
+                  <pic:nvPicPr>
+                    <pic:cNvPr id="1260976792" name="Picture 1" descr="A black line with white background&#10;&#10;Description automatically generated"/>
+                    <pic:cNvPicPr/>
+                  </pic:nvPicPr>
+                  <pic:blipFill>
+                    <a:blip r:embed="rId7">
+                      <a:extLst>
+                        <a:ext uri="{28A0092B-C50C-407E-A947-70E740481C1C}">
+                          <a14:useLocalDpi xmlns:a14="http://schemas.microsoft.com/office/drawing/2010/main" val="0"/>
+                        </a:ext>
+                      </a:extLst>
+                    </a:blip>
+                    <a:stretch>
+                      <a:fillRect/>
+                    </a:stretch>
+                  </pic:blipFill>
+                  <pic:spPr>
+                    <a:xfrm>
+                      <a:off x="0" y="0"/>
+                      <a:ext cx="4219575" cy="666750"/>
+                    </a:xfrm>
+                    <a:prstGeom prst="rect">
+                      <a:avLst/>
+                    </a:prstGeom>
+                  </pic:spPr>
+                </pic:pic>
+              </a:graphicData>
+            </a:graphic>
+            <wp14:sizeRelH relativeFrom="margin">
+              <wp14:pctWidth>0</wp14:pctWidth>
+            </wp14:sizeRelH>
+          </wp:anchor>
+        </w:drawing>
+      </w:r>
     </w:p>
     <w:sectPr>
       <w:pgSz w:w="12240" w:h="15840"/>
@@ -4160,6 +4439,7 @@
   <w:style w:type="character" w:default="1" w:styleId="DefaultParagraphFont">
     <w:name w:val="Default Paragraph Font"/>
     <w:uiPriority w:val="1"/>
+    <w:semiHidden/>
     <w:unhideWhenUsed/>
   </w:style>
   <w:style w:type="table" w:default="1" w:styleId="TableNormal">
@@ -4513,6 +4793,34 @@
 </w:styles>
 </file>
 
+<file path=word/ink/ink1.xml><?xml version="1.0" encoding="utf-8"?>
+<inkml:ink xmlns:inkml="http://www.w3.org/2003/InkML">
+  <inkml:definitions>
+    <inkml:context xml:id="ctx0">
+      <inkml:inkSource xml:id="inkSrc0">
+        <inkml:traceFormat>
+          <inkml:channel name="X" type="integer" min="-2.14748E9" max="2.14748E9" units="cm"/>
+          <inkml:channel name="Y" type="integer" min="-2.14748E9" max="2.14748E9" units="cm"/>
+          <inkml:channel name="F" type="integer" max="32767" units="dev"/>
+        </inkml:traceFormat>
+        <inkml:channelProperties>
+          <inkml:channelProperty channel="X" name="resolution" value="1000" units="1/cm"/>
+          <inkml:channelProperty channel="Y" name="resolution" value="1000" units="1/cm"/>
+          <inkml:channelProperty channel="F" name="resolution" value="0" units="1/dev"/>
+        </inkml:channelProperties>
+      </inkml:inkSource>
+      <inkml:timestamp xml:id="ts0" timeString="2024-06-21T23:31:53.435"/>
+    </inkml:context>
+    <inkml:brush xml:id="br0">
+      <inkml:brushProperty name="width" value="0.02646" units="cm"/>
+      <inkml:brushProperty name="height" value="0.02646" units="cm"/>
+    </inkml:brush>
+  </inkml:definitions>
+  <inkml:trace contextRef="#ctx0" brushRef="#br0">0 745 24575,'2'-5'0,"0"-1"0,1 1 0,0-1 0,0 1 0,0 0 0,0 0 0,1 0 0,0 1 0,0-1 0,0 1 0,0 0 0,1 0 0,5-3 0,3-5 0,27-23 0,3 2 0,86-53 0,-14 11 0,-103 68 0,0 1 0,1 0 0,-1 1 0,1 0 0,0 1 0,0 1 0,18-3 0,-12 2 0,0-1 0,31-12 0,-44 15 0,0 0 0,0 0 0,0 0 0,0 0 0,0 1 0,0 0 0,0 0 0,1 1 0,11 0 0,-16 0 0,-1 1 0,1-1 0,-1 0 0,0 1 0,1-1 0,-1 1 0,1-1 0,-1 1 0,0 0 0,0-1 0,1 1 0,-1 0 0,0 0 0,0 0 0,0 0 0,0 0 0,0 0 0,1 2 0,-1-1 0,0 1 0,0-1 0,-1 0 0,1 0 0,-1 0 0,0 0 0,1 1 0,-1-1 0,0 0 0,0 0 0,0 0 0,-1 1 0,1-1 0,-1 0 0,1 0 0,-2 3 0,-23 73 0,16-55 0,1 0 0,1 1 0,2 0 0,0 0 0,-3 39 0,8-45 0,-2 0 0,-1 0 0,0 0 0,-1-1 0,-1 0 0,0 0 0,-2 0 0,0 0 0,0-1 0,-2 0 0,-17 26 0,-9 3 0,-2-1 0,-56 51 0,78-80 0,4-1 0,-1 1 0,2 0 0,0 1 0,-13 25 0,-2 5 0,23-43 0,1 1 0,-1-1 0,1 1 0,-1-1 0,1 1 0,0 0 0,1 0 0,-1 0 0,1 0 0,-1 0 0,1-1 0,0 1 0,1 0 0,-1 0 0,1 0 0,0 0 0,0 0 0,2 6 0,-2-8 0,0-1 0,0 1 0,0 0 0,0-1 0,0 1 0,0-1 0,0 0 0,0 1 0,1-1 0,-1 0 0,1 0 0,-1 0 0,1 0 0,-1 0 0,1 0 0,-1 0 0,1 0 0,0-1 0,-1 1 0,1-1 0,0 1 0,0-1 0,0 0 0,-1 0 0,1 0 0,0 0 0,0 0 0,0 0 0,-1 0 0,1 0 0,0-1 0,0 1 0,0-1 0,-1 1 0,1-1 0,0 0 0,-1 1 0,1-1 0,-1 0 0,1 0 0,2-3 0,365-216 0,-258 146 0,-98 64 0,0-1 0,-1 0 0,0-1 0,-1-1 0,18-26 0,19-18 0,-38 47 0,0-1 0,-1 0 0,-1 0 0,9-15 0,11-23 0,-13 25 0,20-48 0,-3 1 0,-32 71 0,0 0 0,0 1 0,0-1 0,0 0 0,0 0 0,0 0 0,0 0 0,1 0 0,-1 0 0,0 0 0,0 0 0,0 0 0,0 1 0,0-1 0,0 0 0,0 0 0,0 0 0,1 0 0,-1 0 0,0 0 0,0 0 0,0 0 0,0 0 0,0 0 0,0 0 0,1 0 0,-1 0 0,0 0 0,0 0 0,0 0 0,0 0 0,0 0 0,0 0 0,1 0 0,-1 0 0,0 0 0,0 0 0,0 0 0,0 0 0,0 0 0,0-1 0,0 1 0,1 0 0,-1 0 0,0 0 0,0 0 0,0 0 0,0 0 0,0 0 0,0 0 0,0 0 0,0-1 0,0 1 0,0 0 0,0 0 0,0 0 0,0 0 0,0 0 0,1 0 0,-1-1 0,0 1 0,0 0 0,0 0 0,0 0 0,0 0 0,0 0 0,-1-1 0,5 18 0,-3 22 0,-14 52 0,7-56 0,-3 61 0,10-22 0,0-36 0,-1 0 0,-2-1 0,-1 1 0,-9 38 0,10-69 0,0 1 0,1-1 0,0 1 0,0-1 0,1 0 0,0 1 0,0-1 0,1 1 0,2 11 0,-2-17 0,-1-1 0,1 1 0,-1-1 0,1 0 0,-1 1 0,1-1 0,0 0 0,0 0 0,0 0 0,0 0 0,0 1 0,0-1 0,0 0 0,0-1 0,0 1 0,0 0 0,1 0 0,-1 0 0,0-1 0,0 1 0,2 0 0,0-1 0,0 1 0,0-1 0,0 0 0,0 0 0,0-1 0,-1 1 0,1 0 0,0-1 0,0 0 0,0 0 0,-1 0 0,1 0 0,0 0 0,4-3 0,49-29 0,84-64 0,-77 51 0,-29 22 0,-2-2 0,0-1 0,-2-2 0,-1-1 0,42-56 0,-23-14 0,-40 83 0,-1 0 0,-1 0 0,6-25 0,12-35 0,22-16 0,5 1 0,77-105 0,-103 152 0,-21 35 0,1 1 0,1-1 0,-1 1 0,1 0 0,1 0 0,10-10 0,-17 20 4,1-1 0,0 0-1,0 0 1,0 1-1,0-1 1,0 0 0,-1 1-1,1-1 1,0 1 0,0-1-1,-1 1 1,1-1 0,0 1-1,0-1 1,-1 1 0,1 0-1,-1-1 1,1 1 0,-1 0-1,1 0 1,-1-1 0,1 1-1,-1 0 1,0 0 0,1 0-1,-1 0 1,0-1-1,0 1 1,0 0 0,1 0-1,-1 1 1,11 32-1486,-7-15-5344</inkml:trace>
+  <inkml:trace contextRef="#ctx0" brushRef="#br0" timeOffset="2974.8">2090 824 24575,'-1'5'0,"-1"-1"0,0 0 0,0 0 0,0 0 0,0-1 0,0 1 0,-1 0 0,0-1 0,-5 6 0,-6 9 0,-36 77 0,32-58 0,-28 42 0,46-78 0,0 0 0,-1 0 0,1 0 0,-1 0 0,0 0 0,1-1 0,-1 1 0,1 0 0,-1 0 0,0-1 0,0 1 0,0 0 0,1-1 0,-1 1 0,0-1 0,0 1 0,0-1 0,0 1 0,0-1 0,0 0 0,0 1 0,-1-1 0,1 0 0,1-1 0,-1 1 0,0-1 0,1 1 0,-1-1 0,1 1 0,-1-1 0,1 1 0,-1-1 0,1 1 0,0-1 0,-1 0 0,1 1 0,-1-1 0,1 0 0,0 1 0,0-1 0,-1 0 0,1 0 0,0 1 0,0-1 0,0-1 0,-1-4 0,0 0 0,1 0 0,0 0 0,0 0 0,0 0 0,1-7 0,4-1 0,0 0 0,0 0 0,1 1 0,1-1 0,0 1 0,1 1 0,0 0 0,1 0 0,0 0 0,17-15 0,16-12 0,64-46 0,-71 58 0,50-42 0,87-90 0,-116 105 0,70-53 0,-112 96 0,-9 7 0,0 0 0,0 0 0,0 0 0,1 1 0,-1-1 0,1 1 0,6-2 0,-9 4 0,0 1 0,0 0 0,0 0 0,0-1 0,0 2 0,0-1 0,-1 0 0,1 1 0,0-1 0,0 1 0,0 0 0,0 0 0,-1 0 0,1 0 0,0 0 0,-1 0 0,1 1 0,-1 0 0,4 2 0,10 8 0,69 53 0,-78-59 0,0 1 0,0 1 0,-1-1 0,0 1 0,0 0 0,-1 0 0,0 0 0,6 16 0,-6-14 0,-1 0 0,-1 0 0,0 0 0,0 1 0,-1-1 0,-1 1 0,1-1 0,-2 1 0,1 0 0,-2-1 0,1 1 0,-1-1 0,-1 1 0,0 0 0,-1-1 0,0 0 0,-7 18 0,-90 213 0,46-87 0,49-196 0,7 31 0,0-1 0,1 1 0,0 0 0,1 0 0,0 0 0,1 1 0,0-1 0,1 1 0,0 1 0,0-1 0,1 1 0,11-12 0,11-9 0,2 2 0,39-28 0,30-29 0,-34 24 0,81-58 0,-55 48 0,-86 66 0,5-5 0,2 0 0,0 0 0,0 1 0,0 1 0,1 1 0,26-12 0,-38 19 0,0 0 0,0 1 0,0-1 0,0 0 0,0 0 0,0 1 0,0-1 0,0 1 0,0 0 0,0 0 0,0 0 0,0 0 0,-1 0 0,1 0 0,0 0 0,-1 0 0,1 0 0,-1 1 0,1-1 0,-1 1 0,1-1 0,-1 1 0,0 0 0,0-1 0,0 1 0,0 0 0,0 0 0,-1 0 0,1 0 0,0 0 0,0 3 0,3 7 0,-1-1 0,0 1 0,0 0 0,1 13 0,-1 26 0,-2 0 0,-6 60 0,0-84 0,-1 1 0,-2-1 0,-19 46 0,18-48 0,-121 265 0,59-141 0,57-120 0,2-3 0,-15 43 0,24-62 0,1 0 0,1 1 0,-1-1 0,1 0 0,1 1 0,-1-1 0,1 1 0,1-1 0,-1 1 0,1-1 0,2 9 0,-2-15 0,-1 0 0,0 0 0,1 0 0,-1 0 0,1 0 0,0 0 0,-1 0 0,1 0 0,0 0 0,0 0 0,0 0 0,-1 0 0,1-1 0,0 1 0,0 0 0,0-1 0,0 1 0,0-1 0,0 1 0,1-1 0,-1 1 0,0-1 0,0 0 0,0 1 0,0-1 0,0 0 0,1 0 0,-1 0 0,0 0 0,0 0 0,0 0 0,1 0 0,-1 0 0,0-1 0,0 1 0,0 0 0,0-1 0,0 1 0,0-1 0,0 1 0,1-2 0,52-28 0,-42 23 0,200-109 0,-46 27 0,-148 78 0,0-1 0,-1-1 0,0-1 0,-1-1 0,-1 0 0,0 0 0,-1-2 0,23-33 0,-2-9 0,40-92 0,18-31 0,-74 153 0,-7 11 0,-1 1 0,-1-2 0,0 1 0,-2-1 0,0-1 0,9-34 0,-12 29 0,2-12 0,1-1 0,2 1 0,22-55 0,-20 59 0,-11 27 0,0 0 0,1 0 0,0 0 0,0 1 0,1-1 0,0 1 0,0-1 0,0 1 0,0 0 0,1 0 0,0 0 0,0 1 0,8-7 0,-12 11 0,1 0 0,-1 0 0,1 0 0,0 0 0,-1 0 0,1 1 0,-1-1 0,1 0 0,-1 1 0,1-1 0,-1 0 0,1 1 0,-1-1 0,0 0 0,1 1 0,-1-1 0,1 1 0,-1-1 0,0 1 0,1-1 0,-1 1 0,0-1 0,0 1 0,1-1 0,-1 1 0,0-1 0,0 1 0,0 0 0,0-1 0,1 1 0,-1-1 0,0 1 0,0-1 0,0 1 0,0 0 0,-1-1 0,1 1 0,0 0 0,2 30 0,-2-30 0,-6 232 0,3-201 0,-3 0 0,0-1 0,-2 0 0,-1-1 0,-17 40 0,0-11 0,9-17 0,-1-2 0,-2 0 0,-2-1 0,-44 60 0,56-87 0,1 0 0,0 1 0,0 0 0,2 0 0,0 1 0,0-1 0,1 2 0,1-1 0,0 1 0,1 0 0,1 0 0,0 0 0,1 0 0,1 0 0,0 1 0,2 17 0,-1-30 0,1 0 0,-1 0 0,1-1 0,0 1 0,0 0 0,0-1 0,0 1 0,0-1 0,0 1 0,1-1 0,0 0 0,-1 1 0,1-1 0,0 0 0,0 0 0,0 0 0,0-1 0,0 1 0,0 0 0,1-1 0,-1 1 0,0-1 0,1 0 0,-1 0 0,1 0 0,0 0 0,-1 0 0,1 0 0,0-1 0,2 1 0,11 1 0,1-1 0,-1 0 0,0-2 0,18-1 0,-6 0 0,-19 1 0,0 0 0,-1 0 0,1-1 0,-1 0 0,1-1 0,-1 0 0,0 0 0,0-1 0,0 0 0,10-7 0,6-6 0,39-37 0,-43 35 0,1 1 0,27-18 0,-16 16 0,0-2 0,-2-1 0,-1-2 0,-1-1 0,-1-1 0,-1-1 0,-1-2 0,-2 0 0,38-66 0,-42 64 0,-2-2 0,23-61 0,15-48 0,-17 49 0,-38 92 0,1 0 0,0 0 0,-1 0 0,1 0 0,0 0 0,0 0 0,0 0 0,0 1 0,1-1 0,-1 0 0,0 0 0,1 1 0,-1-1 0,1 1 0,0-1 0,0 1 0,2-2 0,-3 3 0,0 0 0,0 0 0,0 0 0,0 0 0,0 0 0,0 0 0,1 0 0,-1 1 0,0-1 0,0 0 0,0 0 0,0 1 0,0-1 0,0 1 0,0-1 0,0 1 0,0-1 0,-1 1 0,1 0 0,0-1 0,0 1 0,0 0 0,-1 0 0,2 1 0,6 8 0,-1 0 0,0 1 0,-1 0 0,8 19 0,-6-14 0,2 4 0,1 0 0,-2 1 0,-1 0 0,-1 0 0,0 1 0,-2 0 0,0 0 0,-2 0 0,2 41 0,-5-43 0,0 9 0,-1-1 0,-5 30 0,4-48 0,-1 1 0,0-1 0,0 1 0,-1-1 0,0 0 0,-1-1 0,0 1 0,-12 15 0,-35 50 0,27-38 0,-1-1 0,-41 44 0,-67 57 0,-171 167 0,253-259 0,48-41 0,-1 0 0,0 0 0,0-1 0,0 0 0,0 0 0,-1 0 0,1-1 0,-11 3 0,15-5 0,0 1 0,0-1 0,1 0 0,-1 0 0,0 0 0,0 0 0,0-1 0,0 1 0,0 0 0,0 0 0,1 0 0,-1-1 0,0 1 0,0 0 0,0-1 0,1 1 0,-1-1 0,0 1 0,1-1 0,-1 1 0,0-1 0,1 0 0,-1 1 0,0-1 0,1 0 0,-1 1 0,0-2 0,-4-28 0,13-28 0,4 29 0,1 0 0,1 1 0,1 1 0,1 0 0,2 1 0,23-26 0,24-38 0,84-129 0,80-129 0,-121 194 0,-35 55 0,-50 65 0,92-127 0,-53 83 0,48-62 0,-32 35 0,-78 104 0,1 0 0,-1 1 0,1-1 0,-1 0 0,1 0 0,-1 0 0,1 1 0,0-1 0,-1 0 0,1 1 0,0-1 0,0 1 0,-1-1 0,1 1 0,0-1 0,0 1 0,0-1 0,0 1 0,0 0 0,-1-1 0,1 1 0,0 0 0,0 0 0,0 0 0,0 0 0,0 0 0,0 0 0,0 0 0,0 0 0,0 0 0,0 0 0,0 1 0,0-1 0,0 0 0,0 0 0,-1 1 0,1-1 0,0 1 0,0-1 0,0 1 0,-1-1 0,2 2 0,31 37 0,-17-19 0,-9-13 0,-1 1 0,1 0 0,-1 0 0,-1 1 0,0-1 0,0 1 0,0 0 0,-1 1 0,-1-1 0,1 1 0,-1 0 0,2 17 0,-2-3 0,-2-1 0,0 1 0,-1 0 0,-5 31 0,-4-6 0,-2-1 0,-2 0 0,-34 81 0,20-59 0,-15 37 0,25-69 0,1 1 0,2 0 0,2 2 0,1-1 0,-9 81 0,5 7 0,3-45 0,6-45 0,-16 56 0,-3 12 0,0 16 0,26-134 0,0 3 0,0 1 0,0-1 0,1 0 0,0 1 0,0-1 0,1 1 0,0 0 0,0 0 0,1 0 0,0 0 0,0 1 0,9-12 0,43-53 0,-42 52 0,1 0 0,0 1 0,2 1 0,21-19 0,76-46 0,-84 65 0,-1-2 0,-1-1 0,0-2 0,-2 0 0,-1-2 0,31-40 0,-20-2 0,-32 56 0,1 1 0,0-1 0,1 1 0,0 0 0,1 1 0,0-1 0,0 1 0,15-14 0,56-37 0,-35 28 0,50-49 0,-93 81 0,0-1 0,1 1 0,-1 0 0,0-1 0,0 1 0,1-1 0,-1 1 0,0 0 0,0-1 0,1 1 0,-1 0 0,0 0 0,1-1 0,-1 1 0,1 0 0,-1 0 0,0-1 0,1 1 0,-1 0 0,1 0 0,-1 0 0,1 0 0,-1 0 0,0 0 0,1 0 0,-1 0 0,1 0 0,-1 0 0,1 0 0,-1 0 0,1 0 0,-1 0 0,0 0 0,1 0 0,-1 0 0,1 0 0,-1 1 0,0-1 0,1 0 0,-1 0 0,1 1 0,-1-1 0,0 0 0,1 0 0,-1 1 0,0-1 0,1 0 0,-1 1 0,0-1 0,0 1 0,0-1 0,1 0 0,-1 1 0,0 0 0,0 0 0,0-1 0,1 1 0,-1 0 0,0-1 0,-1 1 0,1 0 0,0-1 0,0 1 0,0 0 0,0-1 0,0 1 0,-1 0 0,1-1 0,0 1 0,-1-1 0,1 1 0,0 0 0,-1-1 0,1 1 0,-1-1 0,1 1 0,0-1 0,-1 1 0,1-1 0,-1 0 0,0 1 0,1-1 0,-1 0 0,1 1 0,-1-1 0,0 0 0,1 0 0,-1 1 0,0-1 0,-1 0 0,-54 8-1365,39-3-5461</inkml:trace>
+</inkml:ink>
+</file>
+
 <file path=word/theme/theme1.xml><?xml version="1.0" encoding="utf-8"?>
 <a:theme xmlns:a="http://schemas.openxmlformats.org/drawingml/2006/main" name="Office Theme">
   <a:themeElements>

</xml_diff>